<commit_message>
mapa conceptual de datos
</commit_message>
<xml_diff>
--- a/doc/paso.docx
+++ b/doc/paso.docx
@@ -1,11 +1,63 @@
 
 <file path=word/document.xml><?xml version="1.0" encoding="utf-8"?>
-<w:document xmlns:wpc="http://schemas.microsoft.com/office/word/2010/wordprocessingCanvas" xmlns:mc="http://schemas.openxmlformats.org/markup-compatibility/2006" xmlns:o="urn:schemas-microsoft-com:office:office" xmlns:r="http://schemas.openxmlformats.org/officeDocument/2006/relationships" xmlns:m="http://schemas.openxmlformats.org/officeDocument/2006/math" xmlns:v="urn:schemas-microsoft-com:vml" xmlns:wp14="http://schemas.microsoft.com/office/word/2010/wordprocessingDrawing" xmlns:wp="http://schemas.openxmlformats.org/drawingml/2006/wordprocessingDrawing" xmlns:w10="urn:schemas-microsoft-com:office:word" xmlns:w="http://schemas.openxmlformats.org/wordprocessingml/2006/main" xmlns:w14="http://schemas.microsoft.com/office/word/2010/wordml" xmlns:w15="http://schemas.microsoft.com/office/word/2012/wordml" xmlns:wpg="http://schemas.microsoft.com/office/word/2010/wordprocessingGroup" xmlns:wpi="http://schemas.microsoft.com/office/word/2010/wordprocessingInk" xmlns:wne="http://schemas.microsoft.com/office/word/2006/wordml" xmlns:wps="http://schemas.microsoft.com/office/word/2010/wordprocessingShape" mc:Ignorable="w14 w15 wp14">
+<w:document xmlns:wpc="http://schemas.microsoft.com/office/word/2010/wordprocessingCanvas" xmlns:mc="http://schemas.openxmlformats.org/markup-compatibility/2006" xmlns:o="urn:schemas-microsoft-com:office:office" xmlns:r="http://schemas.openxmlformats.org/officeDocument/2006/relationships" xmlns:m="http://schemas.openxmlformats.org/officeDocument/2006/math" xmlns:v="urn:schemas-microsoft-com:vml" xmlns:wp14="http://schemas.microsoft.com/office/word/2010/wordprocessingDrawing" xmlns:wp="http://schemas.openxmlformats.org/drawingml/2006/wordprocessingDrawing" xmlns:w10="urn:schemas-microsoft-com:office:word" xmlns:w="http://schemas.openxmlformats.org/wordprocessingml/2006/main" xmlns:w14="http://schemas.microsoft.com/office/word/2010/wordml" xmlns:w15="http://schemas.microsoft.com/office/word/2012/wordml" xmlns:wpg="http://schemas.microsoft.com/office/word/2010/wordprocessingGroup" xmlns:wpi="http://schemas.microsoft.com/office/word/2010/wordprocessingInk" xmlns:wne="http://schemas.microsoft.com/office/word/2006/wordml" xmlns:wps="http://schemas.microsoft.com/office/word/2010/wordprocessingShape" xmlns:a="http://schemas.openxmlformats.org/drawingml/2006/main" xmlns:pic="http://schemas.openxmlformats.org/drawingml/2006/picture" xmlns:a14="http://schemas.microsoft.com/office/drawing/2010/main" mc:Ignorable="w14 w15 wp14">
   <w:body>
-    <w:p xmlns:wp14="http://schemas.microsoft.com/office/word/2010/wordml" wp14:textId="472FED87">
+    <w:p xmlns:wp14="http://schemas.microsoft.com/office/word/2010/wordml" wp14:textId="4A7E0A0D">
       <w:r>
         <w:rPr/>
-        <w:t xml:space="preserve">La solución más conveniente es que el presidente de mesa lleve una computadora a las elecciones. Y a la hora de contar los votos los digitalice en un Excel, y después lo suban a Google drive para que sea más rápido y seguro. Y después de tener todas las mesas contadas lo vuelquen en otro Excel donde estén todos los votos de t </w:t>
+        <w:t xml:space="preserve">La solución más conveniente es que el presidente de mesa lleve una computadora a las elecciones. Y a la hora de contar los votos los digitalice en un Excel, y después lo suban a Google drive para que sea más rápido y seguro. Y después de tener todas las mesas contadas lo vuelquen en otro Excel donde estén todos los votos de toda la argentina </w:t>
+      </w:r>
+    </w:p>
+    <w:p xmlns:wp14="http://schemas.microsoft.com/office/word/2010/wordml" wp14:textId="77AE6925">
+      <w:pPr>
+        <w:pStyle w:val="Normal"/>
+      </w:pPr>
+      <w:r>
+        <w:drawing>
+          <wp:inline xmlns:wp14="http://schemas.microsoft.com/office/word/2010/wordprocessingDrawing" wp14:editId="62081E10" wp14:anchorId="270CBE6C">
+            <wp:extent cx="6200775" cy="3193792"/>
+            <wp:effectExtent l="0" t="0" r="0" b="0"/>
+            <wp:docPr id="664636132" name="" title=""/>
+            <wp:cNvGraphicFramePr>
+              <a:graphicFrameLocks noChangeAspect="1"/>
+            </wp:cNvGraphicFramePr>
+            <a:graphic>
+              <a:graphicData uri="http://schemas.openxmlformats.org/drawingml/2006/picture">
+                <pic:pic>
+                  <pic:nvPicPr>
+                    <pic:cNvPr id="0" name=""/>
+                    <pic:cNvPicPr/>
+                  </pic:nvPicPr>
+                  <pic:blipFill>
+                    <a:blip r:embed="R7477f6efa973440f">
+                      <a:extLst>
+                        <a:ext xmlns:a="http://schemas.openxmlformats.org/drawingml/2006/main" uri="{28A0092B-C50C-407E-A947-70E740481C1C}">
+                          <a14:useLocalDpi val="0"/>
+                        </a:ext>
+                      </a:extLst>
+                    </a:blip>
+                    <a:stretch>
+                      <a:fillRect/>
+                    </a:stretch>
+                  </pic:blipFill>
+                  <pic:spPr>
+                    <a:xfrm>
+                      <a:off x="0" y="0"/>
+                      <a:ext cx="6200775" cy="3193792"/>
+                    </a:xfrm>
+                    <a:prstGeom prst="rect">
+                      <a:avLst/>
+                    </a:prstGeom>
+                  </pic:spPr>
+                </pic:pic>
+              </a:graphicData>
+            </a:graphic>
+          </wp:inline>
+        </w:drawing>
+      </w:r>
+      <w:r>
+        <w:rPr/>
+        <w:t xml:space="preserve"> </w:t>
       </w:r>
     </w:p>
     <w:sectPr>

</xml_diff>